<commit_message>
Week 7 Session 1 & 2 Material
</commit_message>
<xml_diff>
--- a/Assignments/Week07/Session01/ReadingQuestions.docx
+++ b/Assignments/Week07/Session01/ReadingQuestions.docx
@@ -4,450 +4,498 @@
   <w:body>
     <w:p>
       <w:pPr>
-        <w:pStyle w:val="Heading1"/>
-        <w:spacing w:before="0" w:beforeAutospacing="0" w:after="0" w:afterAutospacing="0" w:line="450" w:lineRule="atLeast"/>
-        <w:rPr>
-          <w:rFonts w:asciiTheme="minorHAnsi" w:hAnsiTheme="minorHAnsi" w:cs="Helvetica"/>
-          <w:b w:val="0"/>
-          <w:bCs w:val="0"/>
-        </w:rPr>
-      </w:pPr>
-      <w:r>
-        <w:rPr>
-          <w:rFonts w:asciiTheme="minorHAnsi" w:hAnsiTheme="minorHAnsi" w:cs="Helvetica"/>
-          <w:b w:val="0"/>
-          <w:bCs w:val="0"/>
-        </w:rPr>
-        <w:t>Week 3, Session 1</w:t>
+        <w:spacing w:after="0" w:line="450" w:lineRule="atLeast"/>
+        <w:outlineLvl w:val="0"/>
+        <w:rPr>
+          <w:rFonts w:eastAsia="Times New Roman" w:cs="Helvetica"/>
+          <w:kern w:val="36"/>
+          <w:sz w:val="48"/>
+          <w:szCs w:val="48"/>
+        </w:rPr>
+      </w:pPr>
+      <w:r>
+        <w:rPr>
+          <w:rFonts w:eastAsia="Times New Roman" w:cs="Helvetica"/>
+          <w:kern w:val="36"/>
+          <w:sz w:val="48"/>
+          <w:szCs w:val="48"/>
+        </w:rPr>
+        <w:t>Week 7, Session 1</w:t>
       </w:r>
     </w:p>
     <w:p>
       <w:pPr>
-        <w:pStyle w:val="NormalWeb"/>
         <w:shd w:val="clear" w:color="auto" w:fill="FFFFFF"/>
-        <w:spacing w:before="180" w:beforeAutospacing="0" w:after="0" w:afterAutospacing="0"/>
-        <w:rPr>
-          <w:rFonts w:asciiTheme="minorHAnsi" w:hAnsiTheme="minorHAnsi" w:cs="Helvetica"/>
-          <w:color w:val="2D3B45"/>
-        </w:rPr>
-      </w:pPr>
-      <w:r>
-        <w:rPr>
-          <w:rStyle w:val="Strong"/>
-          <w:rFonts w:asciiTheme="minorHAnsi" w:hAnsiTheme="minorHAnsi" w:cs="Helvetica"/>
-          <w:color w:val="2D3B45"/>
-        </w:rPr>
-        <w:t xml:space="preserve">Sharda 7.1 – 7.4, Articles: 1) Big Data: Concepts, Technologies and </w:t>
-      </w:r>
-      <w:r>
-        <w:rPr>
-          <w:rStyle w:val="Strong"/>
-          <w:rFonts w:asciiTheme="minorHAnsi" w:hAnsiTheme="minorHAnsi" w:cs="Helvetica"/>
-          <w:color w:val="2D3B45"/>
-        </w:rPr>
-        <w:t>Applications,</w:t>
-      </w:r>
-      <w:bookmarkStart w:id="0" w:name="_GoBack"/>
-      <w:bookmarkEnd w:id="0"/>
-      <w:r>
-        <w:rPr>
-          <w:rStyle w:val="Strong"/>
-          <w:rFonts w:asciiTheme="minorHAnsi" w:hAnsiTheme="minorHAnsi" w:cs="Helvetica"/>
-          <w:color w:val="2D3B45"/>
-        </w:rPr>
-        <w:t xml:space="preserve"> 2) When it's time to Hadoop, 3) Big data applications in clinical medicine</w:t>
+        <w:spacing w:before="180" w:after="0" w:line="240" w:lineRule="auto"/>
+        <w:rPr>
+          <w:rFonts w:eastAsia="Times New Roman" w:cs="Helvetica"/>
+          <w:color w:val="2D3B45"/>
+          <w:sz w:val="33"/>
+          <w:szCs w:val="33"/>
+        </w:rPr>
+      </w:pPr>
+      <w:r>
+        <w:rPr>
+          <w:rFonts w:eastAsia="Times New Roman" w:cs="Helvetica"/>
+          <w:b/>
+          <w:bCs/>
+          <w:color w:val="2D3B45"/>
+          <w:sz w:val="33"/>
+          <w:szCs w:val="33"/>
+        </w:rPr>
+        <w:t>Sharda: 3.9 - 3.12</w:t>
+      </w:r>
+      <w:proofErr w:type="gramStart"/>
+      <w:r>
+        <w:rPr>
+          <w:rFonts w:eastAsia="Times New Roman" w:cs="Helvetica"/>
+          <w:b/>
+          <w:bCs/>
+          <w:color w:val="2D3B45"/>
+          <w:sz w:val="33"/>
+          <w:szCs w:val="33"/>
+        </w:rPr>
+        <w:t>;  Articles</w:t>
+      </w:r>
+      <w:proofErr w:type="gramEnd"/>
+      <w:r>
+        <w:rPr>
+          <w:rFonts w:eastAsia="Times New Roman" w:cs="Helvetica"/>
+          <w:b/>
+          <w:bCs/>
+          <w:color w:val="2D3B45"/>
+          <w:sz w:val="33"/>
+          <w:szCs w:val="33"/>
+        </w:rPr>
+        <w:t xml:space="preserve">: 1) What gets watched gets done: How metrics can motivate, 2) BI at </w:t>
+      </w:r>
+      <w:proofErr w:type="spellStart"/>
+      <w:r>
+        <w:rPr>
+          <w:rFonts w:eastAsia="Times New Roman" w:cs="Helvetica"/>
+          <w:b/>
+          <w:bCs/>
+          <w:color w:val="2D3B45"/>
+          <w:sz w:val="33"/>
+          <w:szCs w:val="33"/>
+        </w:rPr>
+        <w:t>Guthy-Renker</w:t>
+      </w:r>
+      <w:proofErr w:type="spellEnd"/>
+      <w:r>
+        <w:rPr>
+          <w:rFonts w:eastAsia="Times New Roman" w:cs="Helvetica"/>
+          <w:b/>
+          <w:bCs/>
+          <w:color w:val="2D3B45"/>
+          <w:sz w:val="33"/>
+          <w:szCs w:val="33"/>
+        </w:rPr>
+        <w:t>, 3) A practitioner's guide to best practices in data visualization, 4) Saving time and money: Why open-source BI makes sense</w:t>
       </w:r>
     </w:p>
     <w:p>
       <w:pPr>
         <w:numPr>
           <w:ilvl w:val="0"/>
-          <w:numId w:val="5"/>
+          <w:numId w:val="6"/>
         </w:numPr>
         <w:shd w:val="clear" w:color="auto" w:fill="FFFFFF"/>
         <w:spacing w:before="100" w:beforeAutospacing="1" w:after="100" w:afterAutospacing="1" w:line="240" w:lineRule="auto"/>
         <w:ind w:left="375"/>
         <w:rPr>
-          <w:rFonts w:cs="Helvetica"/>
-          <w:color w:val="2D3B45"/>
-        </w:rPr>
-      </w:pPr>
-      <w:r>
-        <w:rPr>
-          <w:rFonts w:cs="Helvetica"/>
-          <w:color w:val="2D3B45"/>
-        </w:rPr>
-        <w:t>Provide one or more examples of business problems/opportunities that could be addressed through big data analytics.</w:t>
+          <w:rFonts w:eastAsia="Times New Roman" w:cs="Helvetica"/>
+          <w:color w:val="2D3B45"/>
+          <w:sz w:val="33"/>
+          <w:szCs w:val="33"/>
+        </w:rPr>
+      </w:pPr>
+      <w:r>
+        <w:rPr>
+          <w:rFonts w:eastAsia="Times New Roman" w:cs="Helvetica"/>
+          <w:color w:val="2D3B45"/>
+          <w:sz w:val="33"/>
+          <w:szCs w:val="33"/>
+        </w:rPr>
+        <w:t>List and describe the four phases of the BPM cycle.</w:t>
       </w:r>
     </w:p>
     <w:p>
       <w:pPr>
         <w:numPr>
           <w:ilvl w:val="0"/>
-          <w:numId w:val="5"/>
+          <w:numId w:val="6"/>
         </w:numPr>
         <w:shd w:val="clear" w:color="auto" w:fill="FFFFFF"/>
         <w:spacing w:before="100" w:beforeAutospacing="1" w:after="100" w:afterAutospacing="1" w:line="240" w:lineRule="auto"/>
         <w:ind w:left="375"/>
         <w:rPr>
-          <w:rFonts w:cs="Helvetica"/>
-          <w:color w:val="2D3B45"/>
-        </w:rPr>
-      </w:pPr>
-      <w:r>
-        <w:rPr>
-          <w:rFonts w:cs="Helvetica"/>
-          <w:color w:val="2D3B45"/>
-        </w:rPr>
-        <w:t>Research a cloud-base service provider of big data and/or analytics. Provide a summary and a critical evaluation.</w:t>
+          <w:rFonts w:eastAsia="Times New Roman" w:cs="Helvetica"/>
+          <w:color w:val="2D3B45"/>
+          <w:sz w:val="33"/>
+          <w:szCs w:val="33"/>
+        </w:rPr>
+      </w:pPr>
+      <w:r>
+        <w:rPr>
+          <w:rFonts w:eastAsia="Times New Roman" w:cs="Helvetica"/>
+          <w:color w:val="2D3B45"/>
+          <w:sz w:val="33"/>
+          <w:szCs w:val="33"/>
+        </w:rPr>
+        <w:t>Compare and contrast BSC and Six Sigma.</w:t>
       </w:r>
     </w:p>
     <w:p>
       <w:pPr>
         <w:numPr>
           <w:ilvl w:val="0"/>
-          <w:numId w:val="5"/>
+          <w:numId w:val="6"/>
         </w:numPr>
         <w:shd w:val="clear" w:color="auto" w:fill="FFFFFF"/>
         <w:spacing w:before="100" w:beforeAutospacing="1" w:after="100" w:afterAutospacing="1" w:line="240" w:lineRule="auto"/>
         <w:ind w:left="375"/>
         <w:rPr>
-          <w:rFonts w:cs="Helvetica"/>
-          <w:color w:val="2D3B45"/>
-        </w:rPr>
-      </w:pPr>
-      <w:r>
-        <w:rPr>
-          <w:rFonts w:cs="Helvetica"/>
-          <w:color w:val="2D3B45"/>
-        </w:rPr>
-        <w:t>Research a NoSQL database. Provide a summary and a critical evaluation.</w:t>
+          <w:rFonts w:eastAsia="Times New Roman" w:cs="Helvetica"/>
+          <w:color w:val="2D3B45"/>
+          <w:sz w:val="33"/>
+          <w:szCs w:val="33"/>
+        </w:rPr>
+      </w:pPr>
+      <w:r>
+        <w:rPr>
+          <w:rFonts w:eastAsia="Times New Roman" w:cs="Helvetica"/>
+          <w:color w:val="2D3B45"/>
+          <w:sz w:val="33"/>
+          <w:szCs w:val="33"/>
+        </w:rPr>
+        <w:t>What is a KPI? Distinguish between KPIs that are “outcomes” and those that are “drivers”.</w:t>
       </w:r>
     </w:p>
     <w:p>
       <w:pPr>
         <w:numPr>
           <w:ilvl w:val="0"/>
-          <w:numId w:val="5"/>
+          <w:numId w:val="6"/>
         </w:numPr>
         <w:shd w:val="clear" w:color="auto" w:fill="FFFFFF"/>
         <w:spacing w:before="100" w:beforeAutospacing="1" w:after="100" w:afterAutospacing="1" w:line="240" w:lineRule="auto"/>
         <w:ind w:left="375"/>
         <w:rPr>
-          <w:rFonts w:cs="Helvetica"/>
-          <w:color w:val="2D3B45"/>
-        </w:rPr>
-      </w:pPr>
-      <w:r>
-        <w:rPr>
-          <w:rFonts w:cs="Helvetica"/>
-          <w:color w:val="2D3B45"/>
-        </w:rPr>
-        <w:t>What is Hadoop?  How does it work? </w:t>
+          <w:rFonts w:eastAsia="Times New Roman" w:cs="Helvetica"/>
+          <w:color w:val="2D3B45"/>
+          <w:sz w:val="33"/>
+          <w:szCs w:val="33"/>
+        </w:rPr>
+      </w:pPr>
+      <w:r>
+        <w:rPr>
+          <w:rFonts w:eastAsia="Times New Roman" w:cs="Helvetica"/>
+          <w:color w:val="2D3B45"/>
+          <w:sz w:val="33"/>
+          <w:szCs w:val="33"/>
+        </w:rPr>
+        <w:t>Develop a strategy map and BSC for a hypothetical or existing company. Include the objectives, measures, targets and action plans for the four BSC perspectives.</w:t>
       </w:r>
     </w:p>
     <w:p>
       <w:pPr>
         <w:numPr>
           <w:ilvl w:val="0"/>
-          <w:numId w:val="5"/>
+          <w:numId w:val="6"/>
         </w:numPr>
         <w:shd w:val="clear" w:color="auto" w:fill="FFFFFF"/>
         <w:spacing w:before="100" w:beforeAutospacing="1" w:after="100" w:afterAutospacing="1" w:line="240" w:lineRule="auto"/>
         <w:ind w:left="375"/>
         <w:rPr>
-          <w:rFonts w:cs="Helvetica"/>
-          <w:color w:val="2D3B45"/>
-        </w:rPr>
-      </w:pPr>
-      <w:r>
-        <w:rPr>
-          <w:rFonts w:cs="Helvetica"/>
-          <w:color w:val="2D3B45"/>
-        </w:rPr>
-        <w:t>What is MapReduce? How does it work? Discuss one or more examples of business applications that could benefit from MapReduce’s data processing framework.</w:t>
+          <w:rFonts w:eastAsia="Times New Roman" w:cs="Helvetica"/>
+          <w:color w:val="2D3B45"/>
+          <w:sz w:val="33"/>
+          <w:szCs w:val="33"/>
+        </w:rPr>
+      </w:pPr>
+      <w:r>
+        <w:rPr>
+          <w:rFonts w:eastAsia="Times New Roman" w:cs="Helvetica"/>
+          <w:color w:val="2D3B45"/>
+          <w:sz w:val="33"/>
+          <w:szCs w:val="33"/>
+        </w:rPr>
+        <w:t>How does 1-800 Contacts benefit from the use of dashboards?</w:t>
       </w:r>
     </w:p>
     <w:p>
       <w:pPr>
         <w:numPr>
           <w:ilvl w:val="0"/>
-          <w:numId w:val="5"/>
+          <w:numId w:val="6"/>
         </w:numPr>
         <w:shd w:val="clear" w:color="auto" w:fill="FFFFFF"/>
         <w:spacing w:before="100" w:beforeAutospacing="1" w:after="100" w:afterAutospacing="1" w:line="240" w:lineRule="auto"/>
         <w:ind w:left="375"/>
         <w:rPr>
-          <w:rFonts w:cs="Helvetica"/>
-          <w:color w:val="2D3B45"/>
-        </w:rPr>
-      </w:pPr>
-      <w:proofErr w:type="gramStart"/>
-      <w:r>
-        <w:rPr>
-          <w:rFonts w:cs="Helvetica"/>
-          <w:color w:val="2D3B45"/>
-        </w:rPr>
-        <w:t>Compare and contrast</w:t>
-      </w:r>
-      <w:proofErr w:type="gramEnd"/>
-      <w:r>
-        <w:rPr>
-          <w:rFonts w:cs="Helvetica"/>
-          <w:color w:val="2D3B45"/>
-        </w:rPr>
-        <w:t xml:space="preserve"> end users, business analysts, BI analysts, and data scientists.</w:t>
+          <w:rFonts w:eastAsia="Times New Roman" w:cs="Helvetica"/>
+          <w:color w:val="2D3B45"/>
+          <w:sz w:val="33"/>
+          <w:szCs w:val="33"/>
+        </w:rPr>
+      </w:pPr>
+      <w:r>
+        <w:rPr>
+          <w:rFonts w:eastAsia="Times New Roman" w:cs="Helvetica"/>
+          <w:color w:val="2D3B45"/>
+          <w:sz w:val="33"/>
+          <w:szCs w:val="33"/>
+        </w:rPr>
+        <w:t>What would be your reaction if you were an agent at 1-800 Contacts?</w:t>
       </w:r>
     </w:p>
     <w:p>
       <w:pPr>
         <w:numPr>
           <w:ilvl w:val="0"/>
-          <w:numId w:val="5"/>
+          <w:numId w:val="6"/>
         </w:numPr>
         <w:shd w:val="clear" w:color="auto" w:fill="FFFFFF"/>
         <w:spacing w:before="100" w:beforeAutospacing="1" w:after="100" w:afterAutospacing="1" w:line="240" w:lineRule="auto"/>
         <w:ind w:left="375"/>
         <w:rPr>
-          <w:rFonts w:cs="Helvetica"/>
-          <w:color w:val="2D3B45"/>
-        </w:rPr>
-      </w:pPr>
-      <w:r>
-        <w:rPr>
-          <w:rFonts w:cs="Helvetica"/>
-          <w:color w:val="2D3B45"/>
-        </w:rPr>
-        <w:t>Pick a vendor of big data technologies, and discuss their product/service offerings.</w:t>
+          <w:rFonts w:eastAsia="Times New Roman" w:cs="Helvetica"/>
+          <w:color w:val="2D3B45"/>
+          <w:sz w:val="33"/>
+          <w:szCs w:val="33"/>
+        </w:rPr>
+      </w:pPr>
+      <w:r>
+        <w:rPr>
+          <w:rFonts w:eastAsia="Times New Roman" w:cs="Helvetica"/>
+          <w:color w:val="2D3B45"/>
+          <w:sz w:val="33"/>
+          <w:szCs w:val="33"/>
+        </w:rPr>
+        <w:t xml:space="preserve">What changes were instituted at </w:t>
+      </w:r>
+      <w:proofErr w:type="spellStart"/>
+      <w:r>
+        <w:rPr>
+          <w:rFonts w:eastAsia="Times New Roman" w:cs="Helvetica"/>
+          <w:color w:val="2D3B45"/>
+          <w:sz w:val="33"/>
+          <w:szCs w:val="33"/>
+        </w:rPr>
+        <w:t>Guthy-Renker</w:t>
+      </w:r>
+      <w:proofErr w:type="spellEnd"/>
+      <w:r>
+        <w:rPr>
+          <w:rFonts w:eastAsia="Times New Roman" w:cs="Helvetica"/>
+          <w:color w:val="2D3B45"/>
+          <w:sz w:val="33"/>
+          <w:szCs w:val="33"/>
+        </w:rPr>
+        <w:t xml:space="preserve"> that put its BI project on track for eventual success?</w:t>
       </w:r>
     </w:p>
     <w:p>
       <w:pPr>
         <w:numPr>
           <w:ilvl w:val="0"/>
-          <w:numId w:val="5"/>
+          <w:numId w:val="6"/>
         </w:numPr>
         <w:shd w:val="clear" w:color="auto" w:fill="FFFFFF"/>
         <w:spacing w:before="100" w:beforeAutospacing="1" w:after="100" w:afterAutospacing="1" w:line="240" w:lineRule="auto"/>
         <w:ind w:left="375"/>
         <w:rPr>
-          <w:rFonts w:cs="Helvetica"/>
-          <w:color w:val="2D3B45"/>
-        </w:rPr>
-      </w:pPr>
-      <w:r>
-        <w:rPr>
-          <w:rFonts w:cs="Helvetica"/>
-          <w:color w:val="2D3B45"/>
-        </w:rPr>
-        <w:t>According to the experts, what are the distinct advantages/capabilities of Hadoop and data warehousing? Do you agree? Why or why not?</w:t>
+          <w:rFonts w:eastAsia="Times New Roman" w:cs="Helvetica"/>
+          <w:color w:val="2D3B45"/>
+          <w:sz w:val="33"/>
+          <w:szCs w:val="33"/>
+        </w:rPr>
+      </w:pPr>
+      <w:r>
+        <w:rPr>
+          <w:rFonts w:eastAsia="Times New Roman" w:cs="Helvetica"/>
+          <w:color w:val="2D3B45"/>
+          <w:sz w:val="33"/>
+          <w:szCs w:val="33"/>
+        </w:rPr>
+        <w:t xml:space="preserve">What are some unique challenges for </w:t>
+      </w:r>
+      <w:proofErr w:type="spellStart"/>
+      <w:r>
+        <w:rPr>
+          <w:rFonts w:eastAsia="Times New Roman" w:cs="Helvetica"/>
+          <w:color w:val="2D3B45"/>
+          <w:sz w:val="33"/>
+          <w:szCs w:val="33"/>
+        </w:rPr>
+        <w:t>Guthy-Renker</w:t>
+      </w:r>
+      <w:proofErr w:type="spellEnd"/>
+      <w:r>
+        <w:rPr>
+          <w:rFonts w:eastAsia="Times New Roman" w:cs="Helvetica"/>
+          <w:color w:val="2D3B45"/>
+          <w:sz w:val="33"/>
+          <w:szCs w:val="33"/>
+        </w:rPr>
+        <w:t xml:space="preserve"> in developing and implementing its BI systems?</w:t>
       </w:r>
     </w:p>
     <w:p>
       <w:pPr>
         <w:numPr>
           <w:ilvl w:val="0"/>
-          <w:numId w:val="5"/>
+          <w:numId w:val="6"/>
         </w:numPr>
         <w:shd w:val="clear" w:color="auto" w:fill="FFFFFF"/>
         <w:spacing w:before="100" w:beforeAutospacing="1" w:after="100" w:afterAutospacing="1" w:line="240" w:lineRule="auto"/>
         <w:ind w:left="375"/>
         <w:rPr>
-          <w:rFonts w:cs="Helvetica"/>
-          <w:color w:val="2D3B45"/>
-        </w:rPr>
-      </w:pPr>
-      <w:r>
-        <w:rPr>
-          <w:rFonts w:cs="Helvetica"/>
-          <w:color w:val="2D3B45"/>
-        </w:rPr>
-        <w:t>"The more she wants Hadoop to provide database capabilities, the more the data warehouse is the answer."  Discuss.</w:t>
+          <w:rFonts w:eastAsia="Times New Roman" w:cs="Helvetica"/>
+          <w:color w:val="2D3B45"/>
+          <w:sz w:val="33"/>
+          <w:szCs w:val="33"/>
+        </w:rPr>
+      </w:pPr>
+      <w:r>
+        <w:rPr>
+          <w:rFonts w:eastAsia="Times New Roman" w:cs="Helvetica"/>
+          <w:color w:val="2D3B45"/>
+          <w:sz w:val="33"/>
+          <w:szCs w:val="33"/>
+        </w:rPr>
+        <w:t xml:space="preserve">Can you think of other KPIs that would be useful to </w:t>
+      </w:r>
+      <w:proofErr w:type="spellStart"/>
+      <w:r>
+        <w:rPr>
+          <w:rFonts w:eastAsia="Times New Roman" w:cs="Helvetica"/>
+          <w:color w:val="2D3B45"/>
+          <w:sz w:val="33"/>
+          <w:szCs w:val="33"/>
+        </w:rPr>
+        <w:t>Guthy-Renker</w:t>
+      </w:r>
+      <w:proofErr w:type="spellEnd"/>
+      <w:r>
+        <w:rPr>
+          <w:rFonts w:eastAsia="Times New Roman" w:cs="Helvetica"/>
+          <w:color w:val="2D3B45"/>
+          <w:sz w:val="33"/>
+          <w:szCs w:val="33"/>
+        </w:rPr>
+        <w:t>?</w:t>
       </w:r>
     </w:p>
     <w:p>
       <w:pPr>
         <w:numPr>
           <w:ilvl w:val="0"/>
-          <w:numId w:val="5"/>
+          <w:numId w:val="6"/>
         </w:numPr>
         <w:shd w:val="clear" w:color="auto" w:fill="FFFFFF"/>
         <w:spacing w:before="100" w:beforeAutospacing="1" w:after="100" w:afterAutospacing="1" w:line="240" w:lineRule="auto"/>
         <w:ind w:left="375"/>
         <w:rPr>
-          <w:rFonts w:cs="Helvetica"/>
-          <w:color w:val="2D3B45"/>
-        </w:rPr>
-      </w:pPr>
-      <w:r>
-        <w:rPr>
-          <w:rFonts w:cs="Helvetica"/>
-          <w:color w:val="2D3B45"/>
-        </w:rPr>
-        <w:t>Does secondary analysis of electronic health records replace, complement or supplement randomized clinical trials?  Discuss.</w:t>
+          <w:rFonts w:eastAsia="Times New Roman" w:cs="Helvetica"/>
+          <w:color w:val="2D3B45"/>
+          <w:sz w:val="33"/>
+          <w:szCs w:val="33"/>
+        </w:rPr>
+      </w:pPr>
+      <w:r>
+        <w:rPr>
+          <w:rFonts w:eastAsia="Times New Roman" w:cs="Helvetica"/>
+          <w:color w:val="2D3B45"/>
+          <w:sz w:val="33"/>
+          <w:szCs w:val="33"/>
+        </w:rPr>
+        <w:t>Discuss one or more of the authors' recommendations in the context of your own experiences with creating visualizations.  </w:t>
       </w:r>
     </w:p>
     <w:p>
       <w:pPr>
         <w:numPr>
           <w:ilvl w:val="0"/>
-          <w:numId w:val="5"/>
-        </w:numPr>
-        <w:shd w:val="clear" w:color="auto" w:fill="FFFFFF"/>
-        <w:spacing w:beforeAutospacing="1" w:after="0" w:afterAutospacing="1" w:line="240" w:lineRule="auto"/>
-        <w:ind w:left="375"/>
-        <w:rPr>
-          <w:rFonts w:cs="Helvetica"/>
-          <w:color w:val="2D3B45"/>
-        </w:rPr>
-      </w:pPr>
-      <w:r>
-        <w:rPr>
-          <w:rFonts w:cs="Helvetica"/>
-          <w:color w:val="2D3B45"/>
-        </w:rPr>
-        <w:t>Visit </w:t>
-      </w:r>
-      <w:hyperlink r:id="rId5" w:tgtFrame="_blank" w:tooltip=" (opens in a new window)" w:history="1">
-        <w:r>
-          <w:rPr>
-            <w:rStyle w:val="Hyperlink"/>
-            <w:rFonts w:cs="Helvetica"/>
-            <w:color w:val="008844"/>
-          </w:rPr>
-          <w:t>https://mimic.physionet.org/gettingstarted/access/</w:t>
-        </w:r>
-        <w:r>
-          <w:rPr>
-            <w:rStyle w:val="screenreader-only"/>
-            <w:rFonts w:cs="Helvetica"/>
-            <w:color w:val="008844"/>
-            <w:u w:val="single"/>
-            <w:bdr w:val="none" w:sz="0" w:space="0" w:color="auto" w:frame="1"/>
-          </w:rPr>
-          <w:t> (Links to an external site.)Links to an external site.</w:t>
-        </w:r>
-      </w:hyperlink>
-      <w:r>
-        <w:rPr>
-          <w:rFonts w:cs="Helvetica"/>
-          <w:color w:val="2D3B45"/>
-        </w:rPr>
-        <w:t>, and review the tables and data details (</w:t>
-      </w:r>
-      <w:proofErr w:type="spellStart"/>
-      <w:r>
-        <w:rPr>
-          <w:rFonts w:cs="Helvetica"/>
-          <w:color w:val="2D3B45"/>
-        </w:rPr>
-        <w:t>i.e</w:t>
-      </w:r>
-      <w:proofErr w:type="spellEnd"/>
-      <w:r>
-        <w:rPr>
-          <w:rFonts w:cs="Helvetica"/>
-          <w:color w:val="2D3B45"/>
-        </w:rPr>
-        <w:t>, the metadata). Answer any one of the following questions:</w:t>
-      </w:r>
-    </w:p>
-    <w:p>
-      <w:pPr>
-        <w:numPr>
-          <w:ilvl w:val="0"/>
-          <w:numId w:val="5"/>
-        </w:numPr>
-        <w:shd w:val="clear" w:color="auto" w:fill="FFFFFF"/>
-        <w:spacing w:beforeAutospacing="1" w:after="0" w:afterAutospacing="1" w:line="240" w:lineRule="auto"/>
-        <w:ind w:left="375"/>
-        <w:rPr>
-          <w:rFonts w:cs="Helvetica"/>
-          <w:color w:val="2D3B45"/>
-        </w:rPr>
-      </w:pPr>
-    </w:p>
-    <w:p>
-      <w:pPr>
-        <w:numPr>
-          <w:ilvl w:val="1"/>
-          <w:numId w:val="5"/>
+          <w:numId w:val="6"/>
         </w:numPr>
         <w:shd w:val="clear" w:color="auto" w:fill="FFFFFF"/>
         <w:spacing w:before="100" w:beforeAutospacing="1" w:after="100" w:afterAutospacing="1" w:line="240" w:lineRule="auto"/>
-        <w:ind w:left="750"/>
-        <w:rPr>
-          <w:rFonts w:cs="Helvetica"/>
-          <w:color w:val="2D3B45"/>
-        </w:rPr>
-      </w:pPr>
-      <w:r>
-        <w:rPr>
-          <w:rFonts w:cs="Helvetica"/>
-          <w:color w:val="2D3B45"/>
-        </w:rPr>
-        <w:t>Comment on the breadth and depth of data available for analysis.</w:t>
+        <w:ind w:left="375"/>
+        <w:rPr>
+          <w:rFonts w:eastAsia="Times New Roman" w:cs="Helvetica"/>
+          <w:color w:val="2D3B45"/>
+          <w:sz w:val="33"/>
+          <w:szCs w:val="33"/>
+        </w:rPr>
+      </w:pPr>
+      <w:r>
+        <w:rPr>
+          <w:rFonts w:eastAsia="Times New Roman" w:cs="Helvetica"/>
+          <w:color w:val="2D3B45"/>
+          <w:sz w:val="33"/>
+          <w:szCs w:val="33"/>
+        </w:rPr>
+        <w:t>What arguments does the author offer for considering open-source BI solutions? Do you agree with his assessment? Explain your answer.</w:t>
       </w:r>
     </w:p>
     <w:p>
       <w:pPr>
         <w:numPr>
-          <w:ilvl w:val="1"/>
-          <w:numId w:val="5"/>
+          <w:ilvl w:val="0"/>
+          <w:numId w:val="6"/>
         </w:numPr>
         <w:shd w:val="clear" w:color="auto" w:fill="FFFFFF"/>
         <w:spacing w:before="100" w:beforeAutospacing="1" w:after="100" w:afterAutospacing="1" w:line="240" w:lineRule="auto"/>
-        <w:ind w:left="750"/>
-        <w:rPr>
-          <w:rFonts w:cs="Helvetica"/>
-          <w:color w:val="2D3B45"/>
-        </w:rPr>
-      </w:pPr>
-      <w:r>
-        <w:rPr>
-          <w:rFonts w:cs="Helvetica"/>
-          <w:color w:val="2D3B45"/>
-        </w:rPr>
-        <w:t>List two queries that you would like to get answers for from this database.  Why are these queries relevant or interesting to you?</w:t>
+        <w:ind w:left="375"/>
+        <w:rPr>
+          <w:rFonts w:eastAsia="Times New Roman" w:cs="Helvetica"/>
+          <w:color w:val="2D3B45"/>
+          <w:sz w:val="33"/>
+          <w:szCs w:val="33"/>
+        </w:rPr>
+      </w:pPr>
+      <w:r>
+        <w:rPr>
+          <w:rFonts w:eastAsia="Times New Roman" w:cs="Helvetica"/>
+          <w:color w:val="2D3B45"/>
+          <w:sz w:val="33"/>
+          <w:szCs w:val="33"/>
+        </w:rPr>
+        <w:t>What are some downsides to open-source BI solutions?</w:t>
       </w:r>
     </w:p>
     <w:p>
       <w:pPr>
         <w:numPr>
-          <w:ilvl w:val="1"/>
-          <w:numId w:val="5"/>
+          <w:ilvl w:val="0"/>
+          <w:numId w:val="6"/>
         </w:numPr>
         <w:shd w:val="clear" w:color="auto" w:fill="FFFFFF"/>
         <w:spacing w:before="100" w:beforeAutospacing="1" w:after="0" w:line="240" w:lineRule="auto"/>
-        <w:ind w:left="750"/>
-        <w:rPr>
-          <w:rFonts w:cs="Helvetica"/>
-          <w:color w:val="2D3B45"/>
-        </w:rPr>
-      </w:pPr>
-      <w:r>
-        <w:rPr>
-          <w:rFonts w:cs="Helvetica"/>
-          <w:color w:val="2D3B45"/>
-        </w:rPr>
-        <w:t xml:space="preserve">List two analytical tasks that could be </w:t>
-      </w:r>
-      <w:r>
-        <w:rPr>
-          <w:rFonts w:cs="Helvetica"/>
-          <w:color w:val="2D3B45"/>
-        </w:rPr>
-        <w:t>performed with</w:t>
-      </w:r>
-      <w:r>
-        <w:rPr>
-          <w:rFonts w:cs="Helvetica"/>
-          <w:color w:val="2D3B45"/>
-        </w:rPr>
-        <w:t xml:space="preserve"> this database?  Why are these tasks relevant or interesting to you?</w:t>
+        <w:ind w:left="375"/>
+        <w:rPr>
+          <w:rFonts w:eastAsia="Times New Roman" w:cs="Helvetica"/>
+          <w:color w:val="2D3B45"/>
+          <w:sz w:val="33"/>
+          <w:szCs w:val="33"/>
+        </w:rPr>
+      </w:pPr>
+      <w:r>
+        <w:rPr>
+          <w:rFonts w:eastAsia="Times New Roman" w:cs="Helvetica"/>
+          <w:color w:val="2D3B45"/>
+          <w:sz w:val="33"/>
+          <w:szCs w:val="33"/>
+        </w:rPr>
+        <w:t>Discuss your organization's experience with open-source BI.</w:t>
       </w:r>
     </w:p>
-    <w:p/>
+    <w:p>
+      <w:bookmarkStart w:id="0" w:name="_GoBack"/>
+      <w:bookmarkEnd w:id="0"/>
+    </w:p>
     <w:sectPr>
       <w:pgSz w:w="12240" w:h="15840"/>
       <w:pgMar w:top="1440" w:right="1440" w:bottom="1440" w:left="1440" w:header="720" w:footer="720" w:gutter="0"/>
@@ -695,6 +743,119 @@
     </w:lvl>
   </w:abstractNum>
   <w:abstractNum w:abstractNumId="2" w15:restartNumberingAfterBreak="0">
+    <w:nsid w:val="3C3C79B7"/>
+    <w:multiLevelType w:val="multilevel"/>
+    <w:tmpl w:val="8CDC452E"/>
+    <w:lvl w:ilvl="0">
+      <w:start w:val="1"/>
+      <w:numFmt w:val="decimal"/>
+      <w:lvlText w:val="%1."/>
+      <w:lvlJc w:val="left"/>
+      <w:pPr>
+        <w:tabs>
+          <w:tab w:val="num" w:pos="720"/>
+        </w:tabs>
+        <w:ind w:left="720" w:hanging="360"/>
+      </w:pPr>
+    </w:lvl>
+    <w:lvl w:ilvl="1" w:tentative="1">
+      <w:start w:val="1"/>
+      <w:numFmt w:val="decimal"/>
+      <w:lvlText w:val="%2."/>
+      <w:lvlJc w:val="left"/>
+      <w:pPr>
+        <w:tabs>
+          <w:tab w:val="num" w:pos="1440"/>
+        </w:tabs>
+        <w:ind w:left="1440" w:hanging="360"/>
+      </w:pPr>
+    </w:lvl>
+    <w:lvl w:ilvl="2" w:tentative="1">
+      <w:start w:val="1"/>
+      <w:numFmt w:val="decimal"/>
+      <w:lvlText w:val="%3."/>
+      <w:lvlJc w:val="left"/>
+      <w:pPr>
+        <w:tabs>
+          <w:tab w:val="num" w:pos="2160"/>
+        </w:tabs>
+        <w:ind w:left="2160" w:hanging="360"/>
+      </w:pPr>
+    </w:lvl>
+    <w:lvl w:ilvl="3" w:tentative="1">
+      <w:start w:val="1"/>
+      <w:numFmt w:val="decimal"/>
+      <w:lvlText w:val="%4."/>
+      <w:lvlJc w:val="left"/>
+      <w:pPr>
+        <w:tabs>
+          <w:tab w:val="num" w:pos="2880"/>
+        </w:tabs>
+        <w:ind w:left="2880" w:hanging="360"/>
+      </w:pPr>
+    </w:lvl>
+    <w:lvl w:ilvl="4" w:tentative="1">
+      <w:start w:val="1"/>
+      <w:numFmt w:val="decimal"/>
+      <w:lvlText w:val="%5."/>
+      <w:lvlJc w:val="left"/>
+      <w:pPr>
+        <w:tabs>
+          <w:tab w:val="num" w:pos="3600"/>
+        </w:tabs>
+        <w:ind w:left="3600" w:hanging="360"/>
+      </w:pPr>
+    </w:lvl>
+    <w:lvl w:ilvl="5" w:tentative="1">
+      <w:start w:val="1"/>
+      <w:numFmt w:val="decimal"/>
+      <w:lvlText w:val="%6."/>
+      <w:lvlJc w:val="left"/>
+      <w:pPr>
+        <w:tabs>
+          <w:tab w:val="num" w:pos="4320"/>
+        </w:tabs>
+        <w:ind w:left="4320" w:hanging="360"/>
+      </w:pPr>
+    </w:lvl>
+    <w:lvl w:ilvl="6" w:tentative="1">
+      <w:start w:val="1"/>
+      <w:numFmt w:val="decimal"/>
+      <w:lvlText w:val="%7."/>
+      <w:lvlJc w:val="left"/>
+      <w:pPr>
+        <w:tabs>
+          <w:tab w:val="num" w:pos="5040"/>
+        </w:tabs>
+        <w:ind w:left="5040" w:hanging="360"/>
+      </w:pPr>
+    </w:lvl>
+    <w:lvl w:ilvl="7" w:tentative="1">
+      <w:start w:val="1"/>
+      <w:numFmt w:val="decimal"/>
+      <w:lvlText w:val="%8."/>
+      <w:lvlJc w:val="left"/>
+      <w:pPr>
+        <w:tabs>
+          <w:tab w:val="num" w:pos="5760"/>
+        </w:tabs>
+        <w:ind w:left="5760" w:hanging="360"/>
+      </w:pPr>
+    </w:lvl>
+    <w:lvl w:ilvl="8" w:tentative="1">
+      <w:start w:val="1"/>
+      <w:numFmt w:val="decimal"/>
+      <w:lvlText w:val="%9."/>
+      <w:lvlJc w:val="left"/>
+      <w:pPr>
+        <w:tabs>
+          <w:tab w:val="num" w:pos="6480"/>
+        </w:tabs>
+        <w:ind w:left="6480" w:hanging="360"/>
+      </w:pPr>
+    </w:lvl>
+  </w:abstractNum>
+  <w:abstractNum w:abstractNumId="3" w15:restartNumberingAfterBreak="0">
     <w:nsid w:val="430970D4"/>
     <w:multiLevelType w:val="multilevel"/>
     <w:tmpl w:val="72523724"/>
@@ -807,7 +968,7 @@
       </w:pPr>
     </w:lvl>
   </w:abstractNum>
-  <w:abstractNum w:abstractNumId="3" w15:restartNumberingAfterBreak="0">
+  <w:abstractNum w:abstractNumId="4" w15:restartNumberingAfterBreak="0">
     <w:nsid w:val="46736035"/>
     <w:multiLevelType w:val="hybridMultilevel"/>
     <w:tmpl w:val="5B6E2450"/>
@@ -893,7 +1054,7 @@
       </w:pPr>
     </w:lvl>
   </w:abstractNum>
-  <w:abstractNum w:abstractNumId="4" w15:restartNumberingAfterBreak="0">
+  <w:abstractNum w:abstractNumId="5" w15:restartNumberingAfterBreak="0">
     <w:nsid w:val="75A644BA"/>
     <w:multiLevelType w:val="multilevel"/>
     <w:tmpl w:val="A7C0DA62"/>
@@ -1011,19 +1172,22 @@
     </w:lvl>
   </w:abstractNum>
   <w:num w:numId="1">
-    <w:abstractNumId w:val="3"/>
+    <w:abstractNumId w:val="4"/>
   </w:num>
   <w:num w:numId="2">
-    <w:abstractNumId w:val="2"/>
+    <w:abstractNumId w:val="3"/>
   </w:num>
   <w:num w:numId="3">
     <w:abstractNumId w:val="1"/>
   </w:num>
   <w:num w:numId="4">
-    <w:abstractNumId w:val="4"/>
+    <w:abstractNumId w:val="5"/>
   </w:num>
   <w:num w:numId="5">
     <w:abstractNumId w:val="0"/>
+  </w:num>
+  <w:num w:numId="6">
+    <w:abstractNumId w:val="2"/>
   </w:num>
 </w:numbering>
 </file>

</xml_diff>